<commit_message>
groupwork + individual submission
</commit_message>
<xml_diff>
--- a/DuncanWillcock/Analysis.docx
+++ b/DuncanWillcock/Analysis.docx
@@ -64,7 +64,7 @@
                     <pic:cNvPicPr/>
                   </pic:nvPicPr>
                   <pic:blipFill>
-                    <a:blip r:embed="rId6">
+                    <a:blip r:embed="rId8">
                       <a:extLst>
                         <a:ext uri="{28A0092B-C50C-407E-A947-70E740481C1C}">
                           <a14:useLocalDpi xmlns:a14="http://schemas.microsoft.com/office/drawing/2010/main" val="0"/>
@@ -155,46 +155,7 @@
         <w:t>.</w:t>
       </w:r>
       <w:r>
-        <w:t xml:space="preserve"> </w:t>
-      </w:r>
-      <w:r>
-        <w:t>The system adds a new ‘</w:t>
-      </w:r>
-      <w:r>
-        <w:t>lost’</w:t>
-      </w:r>
-      <w:r>
-        <w:t xml:space="preserve"> status to that package then </w:t>
-      </w:r>
-      <w:r>
-        <w:t>moves</w:t>
-      </w:r>
-      <w:r>
-        <w:t xml:space="preserve"> the package record, removing</w:t>
-      </w:r>
-      <w:r>
-        <w:t xml:space="preserve"> it</w:t>
-      </w:r>
-      <w:r>
-        <w:t xml:space="preserve"> from the </w:t>
-      </w:r>
-      <w:r>
-        <w:t>general</w:t>
-      </w:r>
-      <w:r>
-        <w:t xml:space="preserve"> </w:t>
-      </w:r>
-      <w:r>
-        <w:t xml:space="preserve">package </w:t>
-      </w:r>
-      <w:r>
-        <w:t xml:space="preserve">records and adding it to the </w:t>
-      </w:r>
-      <w:r>
-        <w:t>lost package</w:t>
-      </w:r>
-      <w:r>
-        <w:t xml:space="preserve"> records.</w:t>
+        <w:t xml:space="preserve"> The system adds a new ‘lost’ status to that package then moves the package record, removing it from the general package records and adding it to the lost package records.</w:t>
       </w:r>
     </w:p>
     <w:p>
@@ -219,7 +180,7 @@
                     <pic:cNvPicPr/>
                   </pic:nvPicPr>
                   <pic:blipFill>
-                    <a:blip r:embed="rId7">
+                    <a:blip r:embed="rId9">
                       <a:extLst>
                         <a:ext uri="{28A0092B-C50C-407E-A947-70E740481C1C}">
                           <a14:useLocalDpi xmlns:a14="http://schemas.microsoft.com/office/drawing/2010/main" val="0"/>
@@ -267,17 +228,10 @@
     </w:p>
     <w:p>
       <w:r>
-        <w:t xml:space="preserve">The user has previously identified a package recorded as lost has been found </w:t>
-      </w:r>
-      <w:r>
-        <w:t>(through some medium other than the system</w:t>
-      </w:r>
-      <w:r>
-        <w:t>). The user sends the system their request to view all packages listed as lost. The system returns collection of lost package records for the user’s inspection. The user indicates the package that has been found. The system adds a new ‘found’ status to that package then restores the package record, removing from the lost records and adding it to the general records.</w:t>
+        <w:t>The user has previously identified a package recorded as lost has been found (through some medium other than the system). The user sends the system their request to view all packages listed as lost. The system returns collection of lost package records for the user’s inspection. The user indicates the package that has been found. The system adds a new ‘found’ status to that package then restores the package record, removing from the lost records and adding it to the general records.</w:t>
       </w:r>
     </w:p>
     <w:p>
-      <w:bookmarkStart w:id="0" w:name="_GoBack"/>
       <w:r>
         <w:rPr>
           <w:noProof/>
@@ -299,7 +253,7 @@
                     <pic:cNvPicPr/>
                   </pic:nvPicPr>
                   <pic:blipFill>
-                    <a:blip r:embed="rId7">
+                    <a:blip r:embed="rId9">
                       <a:extLst>
                         <a:ext uri="{28A0092B-C50C-407E-A947-70E740481C1C}">
                           <a14:useLocalDpi xmlns:a14="http://schemas.microsoft.com/office/drawing/2010/main" val="0"/>
@@ -325,9 +279,14 @@
           </wp:inline>
         </w:drawing>
       </w:r>
-      <w:bookmarkEnd w:id="0"/>
     </w:p>
     <w:sectPr>
+      <w:headerReference w:type="even" r:id="rId10"/>
+      <w:headerReference w:type="default" r:id="rId11"/>
+      <w:footerReference w:type="even" r:id="rId12"/>
+      <w:footerReference w:type="default" r:id="rId13"/>
+      <w:headerReference w:type="first" r:id="rId14"/>
+      <w:footerReference w:type="first" r:id="rId15"/>
       <w:pgSz w:w="11906" w:h="16838"/>
       <w:pgMar w:top="1440" w:right="1440" w:bottom="1440" w:left="1440" w:header="708" w:footer="708" w:gutter="0"/>
       <w:cols w:space="708"/>
@@ -335,6 +294,136 @@
     </w:sectPr>
   </w:body>
 </w:document>
+</file>
+
+<file path=word/endnotes.xml><?xml version="1.0" encoding="utf-8"?>
+<w:endnotes xmlns:wpc="http://schemas.microsoft.com/office/word/2010/wordprocessingCanvas" xmlns:mc="http://schemas.openxmlformats.org/markup-compatibility/2006" xmlns:o="urn:schemas-microsoft-com:office:office" xmlns:r="http://schemas.openxmlformats.org/officeDocument/2006/relationships" xmlns:m="http://schemas.openxmlformats.org/officeDocument/2006/math" xmlns:v="urn:schemas-microsoft-com:vml" xmlns:wp14="http://schemas.microsoft.com/office/word/2010/wordprocessingDrawing" xmlns:wp="http://schemas.openxmlformats.org/drawingml/2006/wordprocessingDrawing" xmlns:w10="urn:schemas-microsoft-com:office:word" xmlns:w="http://schemas.openxmlformats.org/wordprocessingml/2006/main" xmlns:w14="http://schemas.microsoft.com/office/word/2010/wordml" xmlns:wpg="http://schemas.microsoft.com/office/word/2010/wordprocessingGroup" xmlns:wpi="http://schemas.microsoft.com/office/word/2010/wordprocessingInk" xmlns:wne="http://schemas.microsoft.com/office/word/2006/wordml" xmlns:wps="http://schemas.microsoft.com/office/word/2010/wordprocessingShape" mc:Ignorable="w14 wp14">
+  <w:endnote w:type="separator" w:id="-1">
+    <w:p>
+      <w:pPr>
+        <w:spacing w:after="0" w:line="240" w:lineRule="auto"/>
+      </w:pPr>
+      <w:r>
+        <w:separator/>
+      </w:r>
+    </w:p>
+  </w:endnote>
+  <w:endnote w:type="continuationSeparator" w:id="0">
+    <w:p>
+      <w:pPr>
+        <w:spacing w:after="0" w:line="240" w:lineRule="auto"/>
+      </w:pPr>
+      <w:r>
+        <w:continuationSeparator/>
+      </w:r>
+    </w:p>
+  </w:endnote>
+</w:endnotes>
+</file>
+
+<file path=word/footer1.xml><?xml version="1.0" encoding="utf-8"?>
+<w:ftr xmlns:wpc="http://schemas.microsoft.com/office/word/2010/wordprocessingCanvas" xmlns:mc="http://schemas.openxmlformats.org/markup-compatibility/2006" xmlns:o="urn:schemas-microsoft-com:office:office" xmlns:r="http://schemas.openxmlformats.org/officeDocument/2006/relationships" xmlns:m="http://schemas.openxmlformats.org/officeDocument/2006/math" xmlns:v="urn:schemas-microsoft-com:vml" xmlns:wp14="http://schemas.microsoft.com/office/word/2010/wordprocessingDrawing" xmlns:wp="http://schemas.openxmlformats.org/drawingml/2006/wordprocessingDrawing" xmlns:w10="urn:schemas-microsoft-com:office:word" xmlns:w="http://schemas.openxmlformats.org/wordprocessingml/2006/main" xmlns:w14="http://schemas.microsoft.com/office/word/2010/wordml" xmlns:wpg="http://schemas.microsoft.com/office/word/2010/wordprocessingGroup" xmlns:wpi="http://schemas.microsoft.com/office/word/2010/wordprocessingInk" xmlns:wne="http://schemas.microsoft.com/office/word/2006/wordml" xmlns:wps="http://schemas.microsoft.com/office/word/2010/wordprocessingShape" mc:Ignorable="w14 wp14">
+  <w:p>
+    <w:pPr>
+      <w:pStyle w:val="Footer"/>
+    </w:pPr>
+  </w:p>
+</w:ftr>
+</file>
+
+<file path=word/footer2.xml><?xml version="1.0" encoding="utf-8"?>
+<w:ftr xmlns:wpc="http://schemas.microsoft.com/office/word/2010/wordprocessingCanvas" xmlns:mc="http://schemas.openxmlformats.org/markup-compatibility/2006" xmlns:o="urn:schemas-microsoft-com:office:office" xmlns:r="http://schemas.openxmlformats.org/officeDocument/2006/relationships" xmlns:m="http://schemas.openxmlformats.org/officeDocument/2006/math" xmlns:v="urn:schemas-microsoft-com:vml" xmlns:wp14="http://schemas.microsoft.com/office/word/2010/wordprocessingDrawing" xmlns:wp="http://schemas.openxmlformats.org/drawingml/2006/wordprocessingDrawing" xmlns:w10="urn:schemas-microsoft-com:office:word" xmlns:w="http://schemas.openxmlformats.org/wordprocessingml/2006/main" xmlns:w14="http://schemas.microsoft.com/office/word/2010/wordml" xmlns:wpg="http://schemas.microsoft.com/office/word/2010/wordprocessingGroup" xmlns:wpi="http://schemas.microsoft.com/office/word/2010/wordprocessingInk" xmlns:wne="http://schemas.microsoft.com/office/word/2006/wordml" xmlns:wps="http://schemas.microsoft.com/office/word/2010/wordprocessingShape" mc:Ignorable="w14 wp14">
+  <w:p>
+    <w:pPr>
+      <w:pStyle w:val="Footer"/>
+    </w:pPr>
+  </w:p>
+</w:ftr>
+</file>
+
+<file path=word/footer3.xml><?xml version="1.0" encoding="utf-8"?>
+<w:ftr xmlns:wpc="http://schemas.microsoft.com/office/word/2010/wordprocessingCanvas" xmlns:mc="http://schemas.openxmlformats.org/markup-compatibility/2006" xmlns:o="urn:schemas-microsoft-com:office:office" xmlns:r="http://schemas.openxmlformats.org/officeDocument/2006/relationships" xmlns:m="http://schemas.openxmlformats.org/officeDocument/2006/math" xmlns:v="urn:schemas-microsoft-com:vml" xmlns:wp14="http://schemas.microsoft.com/office/word/2010/wordprocessingDrawing" xmlns:wp="http://schemas.openxmlformats.org/drawingml/2006/wordprocessingDrawing" xmlns:w10="urn:schemas-microsoft-com:office:word" xmlns:w="http://schemas.openxmlformats.org/wordprocessingml/2006/main" xmlns:w14="http://schemas.microsoft.com/office/word/2010/wordml" xmlns:wpg="http://schemas.microsoft.com/office/word/2010/wordprocessingGroup" xmlns:wpi="http://schemas.microsoft.com/office/word/2010/wordprocessingInk" xmlns:wne="http://schemas.microsoft.com/office/word/2006/wordml" xmlns:wps="http://schemas.microsoft.com/office/word/2010/wordprocessingShape" mc:Ignorable="w14 wp14">
+  <w:p>
+    <w:pPr>
+      <w:pStyle w:val="Footer"/>
+    </w:pPr>
+  </w:p>
+</w:ftr>
+</file>
+
+<file path=word/footnotes.xml><?xml version="1.0" encoding="utf-8"?>
+<w:footnotes xmlns:wpc="http://schemas.microsoft.com/office/word/2010/wordprocessingCanvas" xmlns:mc="http://schemas.openxmlformats.org/markup-compatibility/2006" xmlns:o="urn:schemas-microsoft-com:office:office" xmlns:r="http://schemas.openxmlformats.org/officeDocument/2006/relationships" xmlns:m="http://schemas.openxmlformats.org/officeDocument/2006/math" xmlns:v="urn:schemas-microsoft-com:vml" xmlns:wp14="http://schemas.microsoft.com/office/word/2010/wordprocessingDrawing" xmlns:wp="http://schemas.openxmlformats.org/drawingml/2006/wordprocessingDrawing" xmlns:w10="urn:schemas-microsoft-com:office:word" xmlns:w="http://schemas.openxmlformats.org/wordprocessingml/2006/main" xmlns:w14="http://schemas.microsoft.com/office/word/2010/wordml" xmlns:wpg="http://schemas.microsoft.com/office/word/2010/wordprocessingGroup" xmlns:wpi="http://schemas.microsoft.com/office/word/2010/wordprocessingInk" xmlns:wne="http://schemas.microsoft.com/office/word/2006/wordml" xmlns:wps="http://schemas.microsoft.com/office/word/2010/wordprocessingShape" mc:Ignorable="w14 wp14">
+  <w:footnote w:type="separator" w:id="-1">
+    <w:p>
+      <w:pPr>
+        <w:spacing w:after="0" w:line="240" w:lineRule="auto"/>
+      </w:pPr>
+      <w:r>
+        <w:separator/>
+      </w:r>
+    </w:p>
+  </w:footnote>
+  <w:footnote w:type="continuationSeparator" w:id="0">
+    <w:p>
+      <w:pPr>
+        <w:spacing w:after="0" w:line="240" w:lineRule="auto"/>
+      </w:pPr>
+      <w:r>
+        <w:continuationSeparator/>
+      </w:r>
+    </w:p>
+  </w:footnote>
+</w:footnotes>
+</file>
+
+<file path=word/header1.xml><?xml version="1.0" encoding="utf-8"?>
+<w:hdr xmlns:wpc="http://schemas.microsoft.com/office/word/2010/wordprocessingCanvas" xmlns:mc="http://schemas.openxmlformats.org/markup-compatibility/2006" xmlns:o="urn:schemas-microsoft-com:office:office" xmlns:r="http://schemas.openxmlformats.org/officeDocument/2006/relationships" xmlns:m="http://schemas.openxmlformats.org/officeDocument/2006/math" xmlns:v="urn:schemas-microsoft-com:vml" xmlns:wp14="http://schemas.microsoft.com/office/word/2010/wordprocessingDrawing" xmlns:wp="http://schemas.openxmlformats.org/drawingml/2006/wordprocessingDrawing" xmlns:w10="urn:schemas-microsoft-com:office:word" xmlns:w="http://schemas.openxmlformats.org/wordprocessingml/2006/main" xmlns:w14="http://schemas.microsoft.com/office/word/2010/wordml" xmlns:wpg="http://schemas.microsoft.com/office/word/2010/wordprocessingGroup" xmlns:wpi="http://schemas.microsoft.com/office/word/2010/wordprocessingInk" xmlns:wne="http://schemas.microsoft.com/office/word/2006/wordml" xmlns:wps="http://schemas.microsoft.com/office/word/2010/wordprocessingShape" mc:Ignorable="w14 wp14">
+  <w:p>
+    <w:pPr>
+      <w:pStyle w:val="Header"/>
+    </w:pPr>
+  </w:p>
+</w:hdr>
+</file>
+
+<file path=word/header2.xml><?xml version="1.0" encoding="utf-8"?>
+<w:hdr xmlns:wpc="http://schemas.microsoft.com/office/word/2010/wordprocessingCanvas" xmlns:mc="http://schemas.openxmlformats.org/markup-compatibility/2006" xmlns:o="urn:schemas-microsoft-com:office:office" xmlns:r="http://schemas.openxmlformats.org/officeDocument/2006/relationships" xmlns:m="http://schemas.openxmlformats.org/officeDocument/2006/math" xmlns:v="urn:schemas-microsoft-com:vml" xmlns:wp14="http://schemas.microsoft.com/office/word/2010/wordprocessingDrawing" xmlns:wp="http://schemas.openxmlformats.org/drawingml/2006/wordprocessingDrawing" xmlns:w10="urn:schemas-microsoft-com:office:word" xmlns:w="http://schemas.openxmlformats.org/wordprocessingml/2006/main" xmlns:w14="http://schemas.microsoft.com/office/word/2010/wordml" xmlns:wpg="http://schemas.microsoft.com/office/word/2010/wordprocessingGroup" xmlns:wpi="http://schemas.microsoft.com/office/word/2010/wordprocessingInk" xmlns:wne="http://schemas.microsoft.com/office/word/2006/wordml" xmlns:wps="http://schemas.microsoft.com/office/word/2010/wordprocessingShape" mc:Ignorable="w14 wp14">
+  <w:p>
+    <w:pPr>
+      <w:pStyle w:val="Header"/>
+    </w:pPr>
+    <w:r>
+      <w:t>COMP204-12A Assignment 1</w:t>
+    </w:r>
+    <w:r>
+      <w:tab/>
+    </w:r>
+    <w:r>
+      <w:tab/>
+      <w:t>Duncan Willcock, 11590181 Group: Dungeon Crawlers</w:t>
+    </w:r>
+    <w:r>
+      <w:tab/>
+    </w:r>
+  </w:p>
+  <w:p>
+    <w:pPr>
+      <w:pStyle w:val="Header"/>
+    </w:pPr>
+    <w:bookmarkStart w:id="0" w:name="_GoBack"/>
+    <w:bookmarkEnd w:id="0"/>
+  </w:p>
+</w:hdr>
+</file>
+
+<file path=word/header3.xml><?xml version="1.0" encoding="utf-8"?>
+<w:hdr xmlns:wpc="http://schemas.microsoft.com/office/word/2010/wordprocessingCanvas" xmlns:mc="http://schemas.openxmlformats.org/markup-compatibility/2006" xmlns:o="urn:schemas-microsoft-com:office:office" xmlns:r="http://schemas.openxmlformats.org/officeDocument/2006/relationships" xmlns:m="http://schemas.openxmlformats.org/officeDocument/2006/math" xmlns:v="urn:schemas-microsoft-com:vml" xmlns:wp14="http://schemas.microsoft.com/office/word/2010/wordprocessingDrawing" xmlns:wp="http://schemas.openxmlformats.org/drawingml/2006/wordprocessingDrawing" xmlns:w10="urn:schemas-microsoft-com:office:word" xmlns:w="http://schemas.openxmlformats.org/wordprocessingml/2006/main" xmlns:w14="http://schemas.microsoft.com/office/word/2010/wordml" xmlns:wpg="http://schemas.microsoft.com/office/word/2010/wordprocessingGroup" xmlns:wpi="http://schemas.microsoft.com/office/word/2010/wordprocessingInk" xmlns:wne="http://schemas.microsoft.com/office/word/2006/wordml" xmlns:wps="http://schemas.microsoft.com/office/word/2010/wordprocessingShape" mc:Ignorable="w14 wp14">
+  <w:p>
+    <w:pPr>
+      <w:pStyle w:val="Header"/>
+    </w:pPr>
+  </w:p>
+</w:hdr>
 </file>
 
 <file path=word/numbering.xml><?xml version="1.0" encoding="utf-8"?>
@@ -801,6 +890,50 @@
       <w:szCs w:val="16"/>
     </w:rPr>
   </w:style>
+  <w:style w:type="paragraph" w:styleId="Header">
+    <w:name w:val="header"/>
+    <w:basedOn w:val="Normal"/>
+    <w:link w:val="HeaderChar"/>
+    <w:uiPriority w:val="99"/>
+    <w:unhideWhenUsed/>
+    <w:rsid w:val="007C37D2"/>
+    <w:pPr>
+      <w:tabs>
+        <w:tab w:val="center" w:pos="4513"/>
+        <w:tab w:val="right" w:pos="9026"/>
+      </w:tabs>
+      <w:spacing w:after="0" w:line="240" w:lineRule="auto"/>
+    </w:pPr>
+  </w:style>
+  <w:style w:type="character" w:customStyle="1" w:styleId="HeaderChar">
+    <w:name w:val="Header Char"/>
+    <w:basedOn w:val="DefaultParagraphFont"/>
+    <w:link w:val="Header"/>
+    <w:uiPriority w:val="99"/>
+    <w:rsid w:val="007C37D2"/>
+  </w:style>
+  <w:style w:type="paragraph" w:styleId="Footer">
+    <w:name w:val="footer"/>
+    <w:basedOn w:val="Normal"/>
+    <w:link w:val="FooterChar"/>
+    <w:uiPriority w:val="99"/>
+    <w:unhideWhenUsed/>
+    <w:rsid w:val="007C37D2"/>
+    <w:pPr>
+      <w:tabs>
+        <w:tab w:val="center" w:pos="4513"/>
+        <w:tab w:val="right" w:pos="9026"/>
+      </w:tabs>
+      <w:spacing w:after="0" w:line="240" w:lineRule="auto"/>
+    </w:pPr>
+  </w:style>
+  <w:style w:type="character" w:customStyle="1" w:styleId="FooterChar">
+    <w:name w:val="Footer Char"/>
+    <w:basedOn w:val="DefaultParagraphFont"/>
+    <w:link w:val="Footer"/>
+    <w:uiPriority w:val="99"/>
+    <w:rsid w:val="007C37D2"/>
+  </w:style>
 </w:styles>
 </file>
 
@@ -1031,6 +1164,50 @@
       <w:sz w:val="16"/>
       <w:szCs w:val="16"/>
     </w:rPr>
+  </w:style>
+  <w:style w:type="paragraph" w:styleId="Header">
+    <w:name w:val="header"/>
+    <w:basedOn w:val="Normal"/>
+    <w:link w:val="HeaderChar"/>
+    <w:uiPriority w:val="99"/>
+    <w:unhideWhenUsed/>
+    <w:rsid w:val="007C37D2"/>
+    <w:pPr>
+      <w:tabs>
+        <w:tab w:val="center" w:pos="4513"/>
+        <w:tab w:val="right" w:pos="9026"/>
+      </w:tabs>
+      <w:spacing w:after="0" w:line="240" w:lineRule="auto"/>
+    </w:pPr>
+  </w:style>
+  <w:style w:type="character" w:customStyle="1" w:styleId="HeaderChar">
+    <w:name w:val="Header Char"/>
+    <w:basedOn w:val="DefaultParagraphFont"/>
+    <w:link w:val="Header"/>
+    <w:uiPriority w:val="99"/>
+    <w:rsid w:val="007C37D2"/>
+  </w:style>
+  <w:style w:type="paragraph" w:styleId="Footer">
+    <w:name w:val="footer"/>
+    <w:basedOn w:val="Normal"/>
+    <w:link w:val="FooterChar"/>
+    <w:uiPriority w:val="99"/>
+    <w:unhideWhenUsed/>
+    <w:rsid w:val="007C37D2"/>
+    <w:pPr>
+      <w:tabs>
+        <w:tab w:val="center" w:pos="4513"/>
+        <w:tab w:val="right" w:pos="9026"/>
+      </w:tabs>
+      <w:spacing w:after="0" w:line="240" w:lineRule="auto"/>
+    </w:pPr>
+  </w:style>
+  <w:style w:type="character" w:customStyle="1" w:styleId="FooterChar">
+    <w:name w:val="Footer Char"/>
+    <w:basedOn w:val="DefaultParagraphFont"/>
+    <w:link w:val="Footer"/>
+    <w:uiPriority w:val="99"/>
+    <w:rsid w:val="007C37D2"/>
   </w:style>
 </w:styles>
 </file>

</xml_diff>